<commit_message>
java stream groupBY commit
</commit_message>
<xml_diff>
--- a/interview-corner/src/common/prepdoc/new/docker.docx
+++ b/interview-corner/src/common/prepdoc/new/docker.docx
@@ -432,7 +432,7 @@
           </mc:Choice>
           <mc:Fallback>
             <w:pict>
-              <v:rect w14:anchorId="31305F48" id="Rectangle 6" o:spid="_x0000_s1026" style="width:24.2pt;height:24.2pt;visibility:visible;mso-wrap-style:square;mso-left-percent:-10001;mso-top-percent:-10001;mso-position-horizontal:absolute;mso-position-horizontal-relative:char;mso-position-vertical:absolute;mso-position-vertical-relative:line;mso-left-percent:-10001;mso-top-percent:-10001;v-text-anchor:top" o:gfxdata="UEsDBBQABgAIAAAAIQC2gziS/gAAAOEBAAATAAAAW0NvbnRlbnRfVHlwZXNdLnhtbJSRQU7DMBBF&#10;90jcwfIWJU67QAgl6YK0S0CoHGBkTxKLZGx5TGhvj5O2G0SRWNoz/78nu9wcxkFMGNg6quQqL6RA&#10;0s5Y6ir5vt9lD1JwBDIwOMJKHpHlpr69KfdHjyxSmriSfYz+USnWPY7AufNIadK6MEJMx9ApD/oD&#10;OlTrorhX2lFEilmcO2RdNtjC5xDF9pCuTyYBB5bi6bQ4syoJ3g9WQ0ymaiLzg5KdCXlKLjvcW893&#10;SUOqXwnz5DrgnHtJTxOsQfEKIT7DmDSUCaxw7Rqn8787ZsmRM9e2VmPeBN4uqYvTtW7jvijg9N/y&#10;JsXecLq0q+WD6m8AAAD//wMAUEsDBBQABgAIAAAAIQA4/SH/1gAAAJQBAAALAAAAX3JlbHMvLnJl&#10;bHOkkMFqwzAMhu+DvYPRfXGawxijTi+j0GvpHsDYimMaW0Yy2fr2M4PBMnrbUb/Q94l/f/hMi1qR&#10;JVI2sOt6UJgd+ZiDgffL8ekFlFSbvV0oo4EbChzGx4f9GRdb25HMsYhqlCwG5lrLq9biZkxWOiqY&#10;22YiTra2kYMu1l1tQD30/bPm3wwYN0x18gb45AdQl1tp5j/sFB2T0FQ7R0nTNEV3j6o9feQzro1i&#10;OWA14Fm+Q8a1a8+Bvu/d/dMb2JY5uiPbhG/ktn4cqGU/er3pcvwCAAD//wMAUEsDBBQABgAIAAAA&#10;IQBVnXrN0gEAAJ4DAAAOAAAAZHJzL2Uyb0RvYy54bWysU9uO0zAQfUfiHyy/06TdwkLUdLXa1SKk&#10;5SItfIDr2IlF4jEzbtPy9YydblvgDfFizcU5c+b4ZHWzH3qxM0gOfC3ns1IK4zU0zre1/Pb14dVb&#10;KSgq36gevKnlwZC8Wb98sRpDZRbQQd8YFAziqRpDLbsYQ1UUpDszKJpBMJ6bFnBQkVNsiwbVyOhD&#10;XyzK8k0xAjYBQRsirt5PTbnO+NYaHT9bSyaKvpbMLeYT87lJZ7FeqapFFTqnjzTUP7AYlPM89AR1&#10;r6ISW3R/QQ1OIxDYONMwFGCt0ybvwNvMyz+2eepUMHkXFofCSSb6f7D60+4pfMFEncIj6O8kPNx1&#10;yrfmlgLLx48qzyVEGDujGmYwT9oVY6DqhJESYjSxGT9Cw6+tthGyLHuLQ5rBC4t9Vv9wUt/so9Bc&#10;vCqvr5b8RppbxzhNUNXzxwEpvjcwiBTUEpldBle7R4rT1ecraZaHB9f3+YF7/1uBMVMlk098k1uo&#10;2kBzYO4Ik0nY1Bx0gD+lGNkgtaQfW4VGiv6D5/3fzZeJbczJ8vX1ghO87GwuO8prhqpllGIK7+Lk&#10;wm1A13ZZ5onjLWtmXd7nzOpIlk2QFTkaNrnsMs+3zr/V+hcAAAD//wMAUEsDBBQABgAIAAAAIQDr&#10;xsCk2QAAAAMBAAAPAAAAZHJzL2Rvd25yZXYueG1sTI9BS8NAEIXvgv9hGcGL2I1SpMRsihTEIkIx&#10;1Z6n2TEJZmfT7DaJ/97RHvQyj+EN732TLSfXqoH60Hg2cDNLQBGX3jZcGXjbPl4vQIWIbLH1TAa+&#10;KMAyPz/LMLV+5FcailgpCeGQooE6xi7VOpQ1OQwz3xGL9+F7h1HWvtK2x1HCXatvk+ROO2xYGmrs&#10;aFVT+VkcnYGx3Ay77cuT3lzt1p4P68OqeH825vJiergHFWmKf8fwgy/okAvT3h/ZBtUakEfi7xRv&#10;vpiD2p9U55n+z55/AwAA//8DAFBLAQItABQABgAIAAAAIQC2gziS/gAAAOEBAAATAAAAAAAAAAAA&#10;AAAAAAAAAABbQ29udGVudF9UeXBlc10ueG1sUEsBAi0AFAAGAAgAAAAhADj9If/WAAAAlAEAAAsA&#10;AAAAAAAAAAAAAAAALwEAAF9yZWxzLy5yZWxzUEsBAi0AFAAGAAgAAAAhAFWdes3SAQAAngMAAA4A&#10;AAAAAAAAAAAAAAAALgIAAGRycy9lMm9Eb2MueG1sUEsBAi0AFAAGAAgAAAAhAOvGwKTZAAAAAwEA&#10;AA8AAAAAAAAAAAAAAAAALAQAAGRycy9kb3ducmV2LnhtbFBLBQYAAAAABAAEAPMAAAAyBQAAAAA=&#10;" filled="f" stroked="f">
+              <v:rect w14:anchorId="7C775E88" id="Rectangle 6" o:spid="_x0000_s1026" style="width:24.2pt;height:24.2pt;visibility:visible;mso-wrap-style:square;mso-left-percent:-10001;mso-top-percent:-10001;mso-position-horizontal:absolute;mso-position-horizontal-relative:char;mso-position-vertical:absolute;mso-position-vertical-relative:line;mso-left-percent:-10001;mso-top-percent:-10001;v-text-anchor:top" o:gfxdata="UEsDBBQABgAIAAAAIQC2gziS/gAAAOEBAAATAAAAW0NvbnRlbnRfVHlwZXNdLnhtbJSRQU7DMBBF&#10;90jcwfIWJU67QAgl6YK0S0CoHGBkTxKLZGx5TGhvj5O2G0SRWNoz/78nu9wcxkFMGNg6quQqL6RA&#10;0s5Y6ir5vt9lD1JwBDIwOMJKHpHlpr69KfdHjyxSmriSfYz+USnWPY7AufNIadK6MEJMx9ApD/oD&#10;OlTrorhX2lFEilmcO2RdNtjC5xDF9pCuTyYBB5bi6bQ4syoJ3g9WQ0ymaiLzg5KdCXlKLjvcW893&#10;SUOqXwnz5DrgnHtJTxOsQfEKIT7DmDSUCaxw7Rqn8787ZsmRM9e2VmPeBN4uqYvTtW7jvijg9N/y&#10;JsXecLq0q+WD6m8AAAD//wMAUEsDBBQABgAIAAAAIQA4/SH/1gAAAJQBAAALAAAAX3JlbHMvLnJl&#10;bHOkkMFqwzAMhu+DvYPRfXGawxijTi+j0GvpHsDYimMaW0Yy2fr2M4PBMnrbUb/Q94l/f/hMi1qR&#10;JVI2sOt6UJgd+ZiDgffL8ekFlFSbvV0oo4EbChzGx4f9GRdb25HMsYhqlCwG5lrLq9biZkxWOiqY&#10;22YiTra2kYMu1l1tQD30/bPm3wwYN0x18gb45AdQl1tp5j/sFB2T0FQ7R0nTNEV3j6o9feQzro1i&#10;OWA14Fm+Q8a1a8+Bvu/d/dMb2JY5uiPbhG/ktn4cqGU/er3pcvwCAAD//wMAUEsDBBQABgAIAAAA&#10;IQBVnXrN0gEAAJ4DAAAOAAAAZHJzL2Uyb0RvYy54bWysU9uO0zAQfUfiHyy/06TdwkLUdLXa1SKk&#10;5SItfIDr2IlF4jEzbtPy9YydblvgDfFizcU5c+b4ZHWzH3qxM0gOfC3ns1IK4zU0zre1/Pb14dVb&#10;KSgq36gevKnlwZC8Wb98sRpDZRbQQd8YFAziqRpDLbsYQ1UUpDszKJpBMJ6bFnBQkVNsiwbVyOhD&#10;XyzK8k0xAjYBQRsirt5PTbnO+NYaHT9bSyaKvpbMLeYT87lJZ7FeqapFFTqnjzTUP7AYlPM89AR1&#10;r6ISW3R/QQ1OIxDYONMwFGCt0ybvwNvMyz+2eepUMHkXFofCSSb6f7D60+4pfMFEncIj6O8kPNx1&#10;yrfmlgLLx48qzyVEGDujGmYwT9oVY6DqhJESYjSxGT9Cw6+tthGyLHuLQ5rBC4t9Vv9wUt/so9Bc&#10;vCqvr5b8RppbxzhNUNXzxwEpvjcwiBTUEpldBle7R4rT1ecraZaHB9f3+YF7/1uBMVMlk098k1uo&#10;2kBzYO4Ik0nY1Bx0gD+lGNkgtaQfW4VGiv6D5/3fzZeJbczJ8vX1ghO87GwuO8prhqpllGIK7+Lk&#10;wm1A13ZZ5onjLWtmXd7nzOpIlk2QFTkaNrnsMs+3zr/V+hcAAAD//wMAUEsDBBQABgAIAAAAIQDr&#10;xsCk2QAAAAMBAAAPAAAAZHJzL2Rvd25yZXYueG1sTI9BS8NAEIXvgv9hGcGL2I1SpMRsihTEIkIx&#10;1Z6n2TEJZmfT7DaJ/97RHvQyj+EN732TLSfXqoH60Hg2cDNLQBGX3jZcGXjbPl4vQIWIbLH1TAa+&#10;KMAyPz/LMLV+5FcailgpCeGQooE6xi7VOpQ1OQwz3xGL9+F7h1HWvtK2x1HCXatvk+ROO2xYGmrs&#10;aFVT+VkcnYGx3Ay77cuT3lzt1p4P68OqeH825vJiergHFWmKf8fwgy/okAvT3h/ZBtUakEfi7xRv&#10;vpiD2p9U55n+z55/AwAA//8DAFBLAQItABQABgAIAAAAIQC2gziS/gAAAOEBAAATAAAAAAAAAAAA&#10;AAAAAAAAAABbQ29udGVudF9UeXBlc10ueG1sUEsBAi0AFAAGAAgAAAAhADj9If/WAAAAlAEAAAsA&#10;AAAAAAAAAAAAAAAALwEAAF9yZWxzLy5yZWxzUEsBAi0AFAAGAAgAAAAhAFWdes3SAQAAngMAAA4A&#10;AAAAAAAAAAAAAAAALgIAAGRycy9lMm9Eb2MueG1sUEsBAi0AFAAGAAgAAAAhAOvGwKTZAAAAAwEA&#10;AA8AAAAAAAAAAAAAAAAALAQAAGRycy9kb3ducmV2LnhtbFBLBQYAAAAABAAEAPMAAAAyBQAAAAA=&#10;" filled="f" stroked="f">
                 <o:lock v:ext="edit" aspectratio="t"/>
                 <w10:anchorlock/>
               </v:rect>
@@ -903,7 +903,7 @@
           </mc:Choice>
           <mc:Fallback>
             <w:pict>
-              <v:rect w14:anchorId="6ECA437B" id="Rectangle 4" o:spid="_x0000_s1026" style="width:17.85pt;height:17.85pt;visibility:visible;mso-wrap-style:square;mso-left-percent:-10001;mso-top-percent:-10001;mso-position-horizontal:absolute;mso-position-horizontal-relative:char;mso-position-vertical:absolute;mso-position-vertical-relative:line;mso-left-percent:-10001;mso-top-percent:-10001;v-text-anchor:top" o:gfxdata="UEsDBBQABgAIAAAAIQC2gziS/gAAAOEBAAATAAAAW0NvbnRlbnRfVHlwZXNdLnhtbJSRQU7DMBBF&#10;90jcwfIWJU67QAgl6YK0S0CoHGBkTxKLZGx5TGhvj5O2G0SRWNoz/78nu9wcxkFMGNg6quQqL6RA&#10;0s5Y6ir5vt9lD1JwBDIwOMJKHpHlpr69KfdHjyxSmriSfYz+USnWPY7AufNIadK6MEJMx9ApD/oD&#10;OlTrorhX2lFEilmcO2RdNtjC5xDF9pCuTyYBB5bi6bQ4syoJ3g9WQ0ymaiLzg5KdCXlKLjvcW893&#10;SUOqXwnz5DrgnHtJTxOsQfEKIT7DmDSUCaxw7Rqn8787ZsmRM9e2VmPeBN4uqYvTtW7jvijg9N/y&#10;JsXecLq0q+WD6m8AAAD//wMAUEsDBBQABgAIAAAAIQA4/SH/1gAAAJQBAAALAAAAX3JlbHMvLnJl&#10;bHOkkMFqwzAMhu+DvYPRfXGawxijTi+j0GvpHsDYimMaW0Yy2fr2M4PBMnrbUb/Q94l/f/hMi1qR&#10;JVI2sOt6UJgd+ZiDgffL8ekFlFSbvV0oo4EbChzGx4f9GRdb25HMsYhqlCwG5lrLq9biZkxWOiqY&#10;22YiTra2kYMu1l1tQD30/bPm3wwYN0x18gb45AdQl1tp5j/sFB2T0FQ7R0nTNEV3j6o9feQzro1i&#10;OWA14Fm+Q8a1a8+Bvu/d/dMb2JY5uiPbhG/ktn4cqGU/er3pcvwCAAD//wMAUEsDBBQABgAIAAAA&#10;IQCHk6gm0gEAAJ4DAAAOAAAAZHJzL2Uyb0RvYy54bWysU8tu2zAQvBfoPxC817INx20Ey0GQIEWB&#10;9AGk+QCaIiWiEpfdpS27X98l5dhOeyt6IfZBzc4OR6ubfd+JnUFy4Cs5m0ylMF5D7XxTyefvD+8+&#10;SEFR+Vp14E0lD4bkzfrtm9UQSjOHFrraoGAQT+UQKtnGGMqiIN2aXtEEgvHctIC9ipxiU9SoBkbv&#10;u2I+nS6LAbAOCNoQcfV+bMp1xrfW6PjVWjJRdJVkbjGfmM9NOov1SpUNqtA6faSh/oFFr5znoSeo&#10;exWV2KL7C6p3GoHAxomGvgBrnTZ5B95mNv1jm6dWBZN3YXEonGSi/werv+yewjdM1Ck8gv5BwsNd&#10;q3xjbimwfPyo8lxChKE1qmYGs6RdMQQqTxgpIUYTm+Ez1Pzaahshy7K32KcZvLDYZ/UPJ/XNPgrN&#10;xfl8uby+kkJz6xinCap8+TggxY8GepGCSiKzy+Bq90hxvPpyJc3y8OC6Lj9w518VGDNVMvnEN7mF&#10;yg3UB+aOMJqETc1BC/hLioENUkn6uVVopOg+ed7/erZYJEflZHH1fs4JXnY2lx3lNUNVMkoxhndx&#10;dOE2oGvaLPPI8ZY1sy7vc2Z1JMsmyIocDZtcdpnnW+ffav0bAAD//wMAUEsDBBQABgAIAAAAIQBI&#10;BR+T2gAAAAMBAAAPAAAAZHJzL2Rvd25yZXYueG1sTI9PS8NAEMXvgt9hGcGL2I2Kf4jZFCmIRYRi&#10;qj1Ps2MSzM6m2W0Sv71TPehlHsMb3vtNNp9cqwbqQ+PZwMUsAUVcettwZeBt/Xh+BypEZIutZzLw&#10;RQHm+fFRhqn1I7/SUMRKSQiHFA3UMXap1qGsyWGY+Y5YvA/fO4yy9pW2PY4S7lp9mSQ32mHD0lBj&#10;R4uays9i7wyM5WrYrF+e9Opss/S8W+4WxfuzMacn08M9qEhT/DuGA76gQy5MW79nG1RrQB6JP1O8&#10;q+tbUNtf1Xmm/7Pn3wAAAP//AwBQSwECLQAUAAYACAAAACEAtoM4kv4AAADhAQAAEwAAAAAAAAAA&#10;AAAAAAAAAAAAW0NvbnRlbnRfVHlwZXNdLnhtbFBLAQItABQABgAIAAAAIQA4/SH/1gAAAJQBAAAL&#10;AAAAAAAAAAAAAAAAAC8BAABfcmVscy8ucmVsc1BLAQItABQABgAIAAAAIQCHk6gm0gEAAJ4DAAAO&#10;AAAAAAAAAAAAAAAAAC4CAABkcnMvZTJvRG9jLnhtbFBLAQItABQABgAIAAAAIQBIBR+T2gAAAAMB&#10;AAAPAAAAAAAAAAAAAAAAACwEAABkcnMvZG93bnJldi54bWxQSwUGAAAAAAQABADzAAAAMwUAAAAA&#10;" filled="f" stroked="f">
+              <v:rect w14:anchorId="4870678B" id="Rectangle 4" o:spid="_x0000_s1026" style="width:17.85pt;height:17.85pt;visibility:visible;mso-wrap-style:square;mso-left-percent:-10001;mso-top-percent:-10001;mso-position-horizontal:absolute;mso-position-horizontal-relative:char;mso-position-vertical:absolute;mso-position-vertical-relative:line;mso-left-percent:-10001;mso-top-percent:-10001;v-text-anchor:top" o:gfxdata="UEsDBBQABgAIAAAAIQC2gziS/gAAAOEBAAATAAAAW0NvbnRlbnRfVHlwZXNdLnhtbJSRQU7DMBBF&#10;90jcwfIWJU67QAgl6YK0S0CoHGBkTxKLZGx5TGhvj5O2G0SRWNoz/78nu9wcxkFMGNg6quQqL6RA&#10;0s5Y6ir5vt9lD1JwBDIwOMJKHpHlpr69KfdHjyxSmriSfYz+USnWPY7AufNIadK6MEJMx9ApD/oD&#10;OlTrorhX2lFEilmcO2RdNtjC5xDF9pCuTyYBB5bi6bQ4syoJ3g9WQ0ymaiLzg5KdCXlKLjvcW893&#10;SUOqXwnz5DrgnHtJTxOsQfEKIT7DmDSUCaxw7Rqn8787ZsmRM9e2VmPeBN4uqYvTtW7jvijg9N/y&#10;JsXecLq0q+WD6m8AAAD//wMAUEsDBBQABgAIAAAAIQA4/SH/1gAAAJQBAAALAAAAX3JlbHMvLnJl&#10;bHOkkMFqwzAMhu+DvYPRfXGawxijTi+j0GvpHsDYimMaW0Yy2fr2M4PBMnrbUb/Q94l/f/hMi1qR&#10;JVI2sOt6UJgd+ZiDgffL8ekFlFSbvV0oo4EbChzGx4f9GRdb25HMsYhqlCwG5lrLq9biZkxWOiqY&#10;22YiTra2kYMu1l1tQD30/bPm3wwYN0x18gb45AdQl1tp5j/sFB2T0FQ7R0nTNEV3j6o9feQzro1i&#10;OWA14Fm+Q8a1a8+Bvu/d/dMb2JY5uiPbhG/ktn4cqGU/er3pcvwCAAD//wMAUEsDBBQABgAIAAAA&#10;IQCHk6gm0gEAAJ4DAAAOAAAAZHJzL2Uyb0RvYy54bWysU8tu2zAQvBfoPxC817INx20Ey0GQIEWB&#10;9AGk+QCaIiWiEpfdpS27X98l5dhOeyt6IfZBzc4OR6ubfd+JnUFy4Cs5m0ylMF5D7XxTyefvD+8+&#10;SEFR+Vp14E0lD4bkzfrtm9UQSjOHFrraoGAQT+UQKtnGGMqiIN2aXtEEgvHctIC9ipxiU9SoBkbv&#10;u2I+nS6LAbAOCNoQcfV+bMp1xrfW6PjVWjJRdJVkbjGfmM9NOov1SpUNqtA6faSh/oFFr5znoSeo&#10;exWV2KL7C6p3GoHAxomGvgBrnTZ5B95mNv1jm6dWBZN3YXEonGSi/werv+yewjdM1Ck8gv5BwsNd&#10;q3xjbimwfPyo8lxChKE1qmYGs6RdMQQqTxgpIUYTm+Ez1Pzaahshy7K32KcZvLDYZ/UPJ/XNPgrN&#10;xfl8uby+kkJz6xinCap8+TggxY8GepGCSiKzy+Bq90hxvPpyJc3y8OC6Lj9w518VGDNVMvnEN7mF&#10;yg3UB+aOMJqETc1BC/hLioENUkn6uVVopOg+ed7/erZYJEflZHH1fs4JXnY2lx3lNUNVMkoxhndx&#10;dOE2oGvaLPPI8ZY1sy7vc2Z1JMsmyIocDZtcdpnnW+ffav0bAAD//wMAUEsDBBQABgAIAAAAIQBI&#10;BR+T2gAAAAMBAAAPAAAAZHJzL2Rvd25yZXYueG1sTI9PS8NAEMXvgt9hGcGL2I2Kf4jZFCmIRYRi&#10;qj1Ps2MSzM6m2W0Sv71TPehlHsMb3vtNNp9cqwbqQ+PZwMUsAUVcettwZeBt/Xh+BypEZIutZzLw&#10;RQHm+fFRhqn1I7/SUMRKSQiHFA3UMXap1qGsyWGY+Y5YvA/fO4yy9pW2PY4S7lp9mSQ32mHD0lBj&#10;R4uays9i7wyM5WrYrF+e9Opss/S8W+4WxfuzMacn08M9qEhT/DuGA76gQy5MW79nG1RrQB6JP1O8&#10;q+tbUNtf1Xmm/7Pn3wAAAP//AwBQSwECLQAUAAYACAAAACEAtoM4kv4AAADhAQAAEwAAAAAAAAAA&#10;AAAAAAAAAAAAW0NvbnRlbnRfVHlwZXNdLnhtbFBLAQItABQABgAIAAAAIQA4/SH/1gAAAJQBAAAL&#10;AAAAAAAAAAAAAAAAAC8BAABfcmVscy8ucmVsc1BLAQItABQABgAIAAAAIQCHk6gm0gEAAJ4DAAAO&#10;AAAAAAAAAAAAAAAAAC4CAABkcnMvZTJvRG9jLnhtbFBLAQItABQABgAIAAAAIQBIBR+T2gAAAAMB&#10;AAAPAAAAAAAAAAAAAAAAACwEAABkcnMvZG93bnJldi54bWxQSwUGAAAAAAQABADzAAAAMwUAAAAA&#10;" filled="f" stroked="f">
                 <o:lock v:ext="edit" aspectratio="t"/>
                 <w10:anchorlock/>
               </v:rect>
@@ -3777,6 +3777,7 @@
           <w:rFonts w:ascii="Lato" w:hAnsi="Lato"/>
           <w:color w:val="515151"/>
           <w:spacing w:val="2"/>
+          <w:highlight w:val="yellow"/>
         </w:rPr>
         <w:t xml:space="preserve">26. List the most commonly used instructions in </w:t>
       </w:r>
@@ -3786,6 +3787,7 @@
           <w:rFonts w:ascii="Lato" w:hAnsi="Lato"/>
           <w:color w:val="515151"/>
           <w:spacing w:val="2"/>
+          <w:highlight w:val="yellow"/>
         </w:rPr>
         <w:t>Dockerfile</w:t>
       </w:r>
@@ -3795,6 +3797,7 @@
           <w:rFonts w:ascii="Lato" w:hAnsi="Lato"/>
           <w:color w:val="515151"/>
           <w:spacing w:val="2"/>
+          <w:highlight w:val="yellow"/>
         </w:rPr>
         <w:t>?</w:t>
       </w:r>
@@ -5006,7 +5009,16 @@
           <w:color w:val="515151"/>
           <w:spacing w:val="2"/>
         </w:rPr>
-        <w:t>environment}.</w:t>
+        <w:t>environment</w:t>
+      </w:r>
+      <w:proofErr w:type="gramStart"/>
+      <w:r>
+        <w:rPr>
+          <w:rFonts w:ascii="Lato" w:hAnsi="Lato"/>
+          <w:color w:val="515151"/>
+          <w:spacing w:val="2"/>
+        </w:rPr>
+        <w:t>}.</w:t>
       </w:r>
       <w:proofErr w:type="spellStart"/>
       <w:r>
@@ -5018,6 +5030,7 @@
         <w:t>yml</w:t>
       </w:r>
       <w:proofErr w:type="spellEnd"/>
+      <w:proofErr w:type="gramEnd"/>
       <w:r>
         <w:rPr>
           <w:rFonts w:ascii="Lato" w:hAnsi="Lato"/>
@@ -15578,6 +15591,7 @@
         </w:rPr>
         <w:t>.</w:t>
       </w:r>
+      <w:proofErr w:type="gramStart"/>
       <w:r>
         <w:rPr>
           <w:rStyle w:val="lit"/>
@@ -15586,6 +15600,7 @@
         </w:rPr>
         <w:t>1.RELEASE</w:t>
       </w:r>
+      <w:proofErr w:type="gramEnd"/>
     </w:p>
     <w:p>
       <w:pPr>
@@ -20173,7 +20188,7 @@
           <w:rFonts w:ascii="Consolas" w:hAnsi="Consolas"/>
           <w:color w:val="1C1D1F"/>
         </w:rPr>
-        <w:t>..</w:t>
+        <w:t>../..</w:t>
       </w:r>
       <w:proofErr w:type="gramEnd"/>
       <w:r>
@@ -20182,7 +20197,7 @@
           <w:rFonts w:ascii="Consolas" w:hAnsi="Consolas"/>
           <w:color w:val="1C1D1F"/>
         </w:rPr>
-        <w:t>/../</w:t>
+        <w:t>/</w:t>
       </w:r>
       <w:r>
         <w:rPr>

</xml_diff>